<commit_message>
finish with the presentation
</commit_message>
<xml_diff>
--- a/main-part.docx
+++ b/main-part.docx
@@ -156,15 +156,7 @@
         <w:rPr>
           <w:rFonts w:hint="default"/>
         </w:rPr>
-        <w:t xml:space="preserve">С помощью технологии WebRTC компании имеют шанс трансформировать связь, предоставляя надежные и безопасные коммуникации корпоративного класса. Это открывает возможности для организации онлайн-совещаний, видеоконференций и других </w:t>
-      </w:r>
-      <w:bookmarkStart w:id="2" w:name="_GoBack"/>
-      <w:bookmarkEnd w:id="2"/>
-      <w:r>
-        <w:rPr>
-          <w:rFonts w:hint="default"/>
-        </w:rPr>
-        <w:t>мероприятий.</w:t>
+        <w:t>С помощью технологии WebRTC компании имеют шанс трансформировать связь, предоставляя надежные и безопасные коммуникации корпоративного класса. Это открывает возможности для организации онлайн-совещаний, видеоконференций и других мероприятий.</w:t>
       </w:r>
     </w:p>
     <w:p>
@@ -358,7 +350,7 @@
           <w:rFonts w:hint="default"/>
           <w:highlight w:val="none"/>
         </w:rPr>
-        <w:t xml:space="preserve"> программно</w:t>
+        <w:t xml:space="preserve"> </w:t>
       </w:r>
       <w:r>
         <w:rPr>
@@ -366,14 +358,14 @@
           <w:highlight w:val="none"/>
           <w:lang w:val="ru"/>
         </w:rPr>
-        <w:t xml:space="preserve">е </w:t>
+        <w:t xml:space="preserve">программный продукт - видео чат - </w:t>
       </w:r>
       <w:r>
         <w:rPr>
           <w:rFonts w:hint="default"/>
           <w:highlight w:val="none"/>
         </w:rPr>
-        <w:t>обеспечения для организации передачи</w:t>
+        <w:t>для организации передачи</w:t>
       </w:r>
       <w:r>
         <w:rPr>
@@ -460,15 +452,7 @@
           <w:highlight w:val="none"/>
           <w:lang w:val="ru"/>
         </w:rPr>
-        <w:t xml:space="preserve"> чат </w:t>
-      </w:r>
-      <w:r>
-        <w:rPr>
-          <w:rFonts w:hint="default"/>
-          <w:highlight w:val="none"/>
-          <w:lang w:val="ru"/>
-        </w:rPr>
-        <w:t>в режиме реального времени.</w:t>
+        <w:t xml:space="preserve"> чат.</w:t>
       </w:r>
     </w:p>
     <w:p>
@@ -6725,7 +6709,7 @@
           <w:rFonts w:hint="default"/>
           <w:lang w:val="ru"/>
         </w:rPr>
-        <w:t>Когда клиент получил доступ к медиа, медиапоток, он может его передать в уже имеющееся P2P-соединение с помощью метода addStream, а другой клиент узнает об этом, у него стриггерится ивент onaddstream. Он получит наш поток и сможет его отобразить.</w:t>
+        <w:t>Когда клиент получил доступ к медиапотоку, он может его передать в уже имеющееся P2P-соединение с помощью метода addStream, а другой клиент узнает об этом, у него стриггерится ивент onaddstream. Он получит наш поток и сможет его отобразить.</w:t>
       </w:r>
     </w:p>
     <w:p>
@@ -9125,7 +9109,7 @@
           <w:szCs w:val="28"/>
           <w:lang w:val="ru"/>
         </w:rPr>
-        <w:t>На сегодняшний день одним из самых популярных программных продуктов, основа которых написана в соответствии со стандартом webRTC являются медиа сервис «Twitch» и «Google Hangouts». Данные для сравнения приведены в таблице. Для удобства сравнения следует дать название написанному в рамках дипломной работы приложению - «Видео чат».</w:t>
+        <w:t>На сегодняшний день одним из самых популярных программных продуктов, основа которых написана в соответствии со стандартом webRTC являются медиа сервис «Skype» и «Google Hangouts». Данные для сравнения приведены в таблице. Для удобства сравнения следует дать название написанному в рамках дипломной работы приложению - «Видео чат».</w:t>
       </w:r>
     </w:p>
     <w:p>
@@ -9207,6 +9191,10 @@
             <w:insideV w:val="single" w:color="auto" w:sz="4" w:space="0"/>
           </w:tblBorders>
           <w:tblLayout w:type="fixed"/>
+          <w:tblCellMar>
+            <w:left w:w="108" w:type="dxa"/>
+            <w:right w:w="108" w:type="dxa"/>
+          </w:tblCellMar>
         </w:tblPrEx>
         <w:trPr>
           <w:trHeight w:val="432" w:hRule="atLeast"/>
@@ -9353,6 +9341,10 @@
             <w:insideV w:val="single" w:color="auto" w:sz="4" w:space="0"/>
           </w:tblBorders>
           <w:tblLayout w:type="fixed"/>
+          <w:tblCellMar>
+            <w:left w:w="108" w:type="dxa"/>
+            <w:right w:w="108" w:type="dxa"/>
+          </w:tblCellMar>
         </w:tblPrEx>
         <w:trPr>
           <w:trHeight w:val="432" w:hRule="atLeast"/>
@@ -9649,6 +9641,10 @@
             <w:insideV w:val="single" w:color="auto" w:sz="4" w:space="0"/>
           </w:tblBorders>
           <w:tblLayout w:type="fixed"/>
+          <w:tblCellMar>
+            <w:left w:w="108" w:type="dxa"/>
+            <w:right w:w="108" w:type="dxa"/>
+          </w:tblCellMar>
         </w:tblPrEx>
         <w:trPr>
           <w:trHeight w:val="432" w:hRule="atLeast"/>
@@ -9797,6 +9793,10 @@
             <w:insideV w:val="single" w:color="auto" w:sz="4" w:space="0"/>
           </w:tblBorders>
           <w:tblLayout w:type="fixed"/>
+          <w:tblCellMar>
+            <w:left w:w="108" w:type="dxa"/>
+            <w:right w:w="108" w:type="dxa"/>
+          </w:tblCellMar>
         </w:tblPrEx>
         <w:trPr>
           <w:trHeight w:val="432" w:hRule="atLeast"/>
@@ -10093,6 +10093,10 @@
             <w:insideV w:val="single" w:color="auto" w:sz="4" w:space="0"/>
           </w:tblBorders>
           <w:tblLayout w:type="fixed"/>
+          <w:tblCellMar>
+            <w:left w:w="108" w:type="dxa"/>
+            <w:right w:w="108" w:type="dxa"/>
+          </w:tblCellMar>
         </w:tblPrEx>
         <w:trPr>
           <w:trHeight w:val="432" w:hRule="atLeast"/>
@@ -10241,6 +10245,10 @@
             <w:insideV w:val="single" w:color="auto" w:sz="4" w:space="0"/>
           </w:tblBorders>
           <w:tblLayout w:type="fixed"/>
+          <w:tblCellMar>
+            <w:left w:w="108" w:type="dxa"/>
+            <w:right w:w="108" w:type="dxa"/>
+          </w:tblCellMar>
         </w:tblPrEx>
         <w:trPr>
           <w:trHeight w:val="432" w:hRule="atLeast"/>
@@ -10420,7 +10428,31 @@
           <w:szCs w:val="28"/>
           <w:lang w:val="ru"/>
         </w:rPr>
-        <w:t xml:space="preserve">Основываясь на данные из таблицы можно сделать выводы, что «Twitch» и «Google Hangouts» делают упор на качество, в то время как задержка достигает больших значений. Так как для данных сервисов характерен преимущественно развлекательный контент, то задержка для них не является главным фактором. Для достижения минимальной задержки в написанном приложении идет снижение по качеству до 720р, в то время как «Twitch» и «Google Hangouts» могут позволить себе трансляцию в качестве 1080р. Еще одним основным преимуществом сервиса является то, что участникам видео конференции не обязательно регистрироваться, что дает преимущество перед той группой лиц, которые по каким-либо причинам не хотят идентифицировать свою личность. Так же, стоит отметить, что «Twitch» и «Google Hangouts» для кодировки видео использует кодек </w:t>
+        <w:t xml:space="preserve">Основываясь на данные из таблицы </w:t>
+      </w:r>
+      <w:bookmarkStart w:id="2" w:name="_GoBack"/>
+      <w:r>
+        <w:rPr>
+          <w:rFonts w:hint="default" w:ascii="Times New Roman" w:hAnsi="Times New Roman" w:cs="Times New Roman"/>
+          <w:b w:val="0"/>
+          <w:bCs w:val="0"/>
+          <w:sz w:val="28"/>
+          <w:szCs w:val="28"/>
+          <w:lang w:val="ru"/>
+        </w:rPr>
+        <w:t>можно сделать выводы, что «Skype» и «Google Hangouts» делают упор на качество, в то время как задержка достигает больших значений.</w:t>
+      </w:r>
+      <w:bookmarkEnd w:id="2"/>
+      <w:r>
+        <w:rPr>
+          <w:rFonts w:hint="default" w:ascii="Times New Roman" w:hAnsi="Times New Roman" w:cs="Times New Roman"/>
+          <w:b w:val="0"/>
+          <w:bCs w:val="0"/>
+          <w:sz w:val="28"/>
+          <w:szCs w:val="28"/>
+          <w:lang w:val="ru"/>
+        </w:rPr>
+        <w:t xml:space="preserve"> Так как для данных сервисов характерен преимущественно развлекательный контент, то задержка для них не является главным фактором. Для достижения минимальной задержки в написанном приложении идет снижение по качеству до 720р, в то время как «Skype» и «Google Hangouts» могут позволить себе трансляцию в качестве 1080р. Еще одним основным преимуществом сервиса является то, что участникам видео конференции не обязательно регистрироваться, что дает преимущество перед той группой лиц, которые по каким-либо причинам не хотят идентифицировать свою личность. Так же, стоит отметить, что «Twitch» и «Google Hangouts» для кодировки видео использует кодек </w:t>
       </w:r>
       <w:r>
         <w:rPr>

</xml_diff>